<commit_message>
Person Group model creation and test
</commit_message>
<xml_diff>
--- a/step_5/final_reflection.docx
+++ b/step_5/final_reflection.docx
@@ -178,6 +178,194 @@
         </w:rPr>
         <w:t xml:space="preserve"> and I just continued to work on that machine for the remaining parts of the project.</w:t>
       </w:r>
+    </w:p>
+    <w:p>
+      <w:pPr>
+        <w:pStyle w:val="Heading1"/>
+        <w:suppressLineNumbers w:val="0"/>
+        <w:bidi w:val="0"/>
+        <w:spacing w:before="0" w:beforeAutospacing="off" w:after="322" w:afterAutospacing="off"/>
+        <w:rPr>
+          <w:lang w:val="en-US"/>
+        </w:rPr>
+      </w:pPr>
+      <w:r>
+        <w:rPr>
+          <w:lang w:val="en-US"/>
+        </w:rPr>
+        <w:t xml:space="preserve">Problem 3: Face API usage not possible: </w:t>
+      </w:r>
+      <w:r>
+        <w:rPr>
+          <w:lang w:val="en-US"/>
+        </w:rPr>
+        <w:t>APIErrorException</w:t>
+      </w:r>
+      <w:r>
+        <w:rPr>
+          <w:lang w:val="en-US"/>
+        </w:rPr>
+        <w:t xml:space="preserve"> (</w:t>
+      </w:r>
+      <w:r>
+        <w:rPr>
+          <w:lang w:val="en-US"/>
+        </w:rPr>
+        <w:t>InvalidRequest</w:t>
+      </w:r>
+      <w:r>
+        <w:rPr>
+          <w:lang w:val="en-US"/>
+        </w:rPr>
+        <w:t>)</w:t>
+      </w:r>
+    </w:p>
+    <w:p>
+      <w:pPr>
+        <w:pStyle w:val="Standard"/>
+        <w:bidi w:val="0"/>
+        <w:rPr>
+          <w:lang w:val="en-US"/>
+        </w:rPr>
+      </w:pPr>
+      <w:r>
+        <w:rPr>
+          <w:lang w:val="en-US"/>
+        </w:rPr>
+        <w:t xml:space="preserve">I am using my own private Azure account because I </w:t>
+      </w:r>
+      <w:r>
+        <w:rPr>
+          <w:lang w:val="en-US"/>
+        </w:rPr>
+        <w:t>didn’t</w:t>
+      </w:r>
+      <w:r>
+        <w:rPr>
+          <w:lang w:val="en-US"/>
+        </w:rPr>
+        <w:t xml:space="preserve"> want to create all the Azure resources again each day (8-</w:t>
+      </w:r>
+      <w:r>
+        <w:rPr>
+          <w:lang w:val="en-US"/>
+        </w:rPr>
+        <w:t>hours time</w:t>
+      </w:r>
+      <w:r>
+        <w:rPr>
+          <w:lang w:val="en-US"/>
+        </w:rPr>
+        <w:t xml:space="preserve"> limit for the lab environment provided by Udacity).</w:t>
+      </w:r>
+    </w:p>
+    <w:p>
+      <w:pPr>
+        <w:pStyle w:val="Standard"/>
+        <w:bidi w:val="0"/>
+        <w:rPr>
+          <w:lang w:val="en-US"/>
+        </w:rPr>
+      </w:pPr>
+      <w:r>
+        <w:rPr>
+          <w:lang w:val="en-US"/>
+        </w:rPr>
+        <w:t xml:space="preserve">Unfortunately, Face API does not seem to be available for “normal” private users according to some replies on the internet and on Udacity Knowledge. It only shows when trying to use the API: You will receive an </w:t>
+      </w:r>
+      <w:r>
+        <w:rPr>
+          <w:lang w:val="en-US"/>
+        </w:rPr>
+        <w:t>APIErrorException</w:t>
+      </w:r>
+      <w:r>
+        <w:rPr>
+          <w:lang w:val="en-US"/>
+        </w:rPr>
+        <w:t xml:space="preserve"> (</w:t>
+      </w:r>
+      <w:r>
+        <w:rPr>
+          <w:lang w:val="en-US"/>
+        </w:rPr>
+        <w:t>InvalidRequest</w:t>
+      </w:r>
+      <w:r>
+        <w:rPr>
+          <w:lang w:val="en-US"/>
+        </w:rPr>
+        <w:t xml:space="preserve">) without any </w:t>
+      </w:r>
+      <w:r>
+        <w:rPr>
+          <w:lang w:val="en-US"/>
+        </w:rPr>
+        <w:t>additional</w:t>
+      </w:r>
+      <w:r>
+        <w:rPr>
+          <w:lang w:val="en-US"/>
+        </w:rPr>
+        <w:t xml:space="preserve"> information. In Azure Portal one can create the resources without any problems, but </w:t>
+      </w:r>
+      <w:r>
+        <w:rPr>
+          <w:lang w:val="en-US"/>
+        </w:rPr>
+        <w:t>apparently</w:t>
+      </w:r>
+      <w:r>
+        <w:rPr>
+          <w:lang w:val="en-US"/>
+        </w:rPr>
+        <w:t xml:space="preserve"> you cannot use them. </w:t>
+      </w:r>
+      <w:r>
+        <w:rPr>
+          <w:lang w:val="en-US"/>
+        </w:rPr>
+        <w:t>That’s</w:t>
+      </w:r>
+      <w:r>
+        <w:rPr>
+          <w:lang w:val="en-US"/>
+        </w:rPr>
+        <w:t xml:space="preserve"> quite frustrating...</w:t>
+      </w:r>
+    </w:p>
+    <w:p>
+      <w:pPr>
+        <w:pStyle w:val="Standard"/>
+        <w:bidi w:val="0"/>
+        <w:rPr>
+          <w:lang w:val="en-US"/>
+        </w:rPr>
+      </w:pPr>
+      <w:r>
+        <w:rPr>
+          <w:lang w:val="en-US"/>
+        </w:rPr>
+        <w:t>My workaround was – as suggested in earlier Udacity Knowledge questions – to use the lab environment provided by Udacity for this step. That works fine but comes with the disadvantage of an 8-hour time limit, as mentioned before.</w:t>
+      </w:r>
+    </w:p>
+    <w:p>
+      <w:pPr>
+        <w:pStyle w:val="Standard"/>
+        <w:bidi w:val="0"/>
+        <w:rPr>
+          <w:lang w:val="en-US"/>
+        </w:rPr>
+      </w:pPr>
+    </w:p>
+    <w:p>
+      <w:pPr>
+        <w:pStyle w:val="Standard"/>
+        <w:bidi w:val="0"/>
+        <w:rPr>
+          <w:lang w:val="en-US"/>
+        </w:rPr>
+      </w:pPr>
     </w:p>
     <w:p>
       <w:pPr>

</xml_diff>

<commit_message>
Step 4 completed (lighter detection)
</commit_message>
<xml_diff>
--- a/step_5/final_reflection.docx
+++ b/step_5/final_reflection.docx
@@ -62,10 +62,11 @@
     </w:p>
     <w:p>
       <w:pPr>
-        <w:pStyle w:val="Heading1"/>
+        <w:pStyle w:val="berschrift2"/>
         <w:suppressLineNumbers w:val="0"/>
-        <w:bidi w:val="0"/>
-        <w:spacing w:before="0" w:beforeAutospacing="off" w:after="322" w:afterAutospacing="off"/>
+        <w:spacing w:before="40" w:beforeAutospacing="off" w:after="0" w:afterAutospacing="off" w:line="259" w:lineRule="auto"/>
+        <w:ind w:left="0" w:right="0"/>
+        <w:jc w:val="left"/>
         <w:rPr>
           <w:lang w:val="en-US"/>
         </w:rPr>
@@ -181,10 +182,11 @@
     </w:p>
     <w:p>
       <w:pPr>
-        <w:pStyle w:val="Heading1"/>
+        <w:pStyle w:val="berschrift2"/>
         <w:suppressLineNumbers w:val="0"/>
-        <w:bidi w:val="0"/>
-        <w:spacing w:before="0" w:beforeAutospacing="off" w:after="322" w:afterAutospacing="off"/>
+        <w:spacing w:before="40" w:beforeAutospacing="off" w:after="0" w:afterAutospacing="off" w:line="259" w:lineRule="auto"/>
+        <w:ind w:left="0" w:right="0"/>
+        <w:jc w:val="left"/>
         <w:rPr>
           <w:lang w:val="en-US"/>
         </w:rPr>

</xml_diff>